<commit_message>
Add manual (Word and PDF) and xpi with default settings requested by Anton.
</commit_message>
<xml_diff>
--- a/Manual/ContentAccessibilityChecker Bedienungsanleitung.docx
+++ b/Manual/ContentAccessibilityChecker Bedienungsanleitung.docx
@@ -991,27 +991,14 @@
     <w:r>
       <w:t xml:space="preserve"> von </w:t>
     </w:r>
-    <w:r>
-      <w:fldChar w:fldCharType="begin"/>
-    </w:r>
-    <w:r>
-      <w:instrText xml:space="preserve"> NUMPAGES </w:instrText>
-    </w:r>
-    <w:r>
-      <w:fldChar w:fldCharType="separate"/>
-    </w:r>
-    <w:r>
-      <w:rPr>
-        <w:noProof/>
-      </w:rPr>
-      <w:t>4</w:t>
-    </w:r>
-    <w:r>
-      <w:rPr>
-        <w:noProof/>
-      </w:rPr>
-      <w:fldChar w:fldCharType="end"/>
-    </w:r>
+    <w:fldSimple w:instr=" NUMPAGES ">
+      <w:r>
+        <w:rPr>
+          <w:noProof/>
+        </w:rPr>
+        <w:t>4</w:t>
+      </w:r>
+    </w:fldSimple>
   </w:p>
 </w:ftr>
 </file>
@@ -5179,7 +5166,7 @@
 </file>
 
 <file path=customXml/itemProps1.xml><?xml version="1.0" encoding="utf-8"?>
-<ds:datastoreItem xmlns:ds="http://schemas.openxmlformats.org/officeDocument/2006/customXml" ds:itemID="{A07F0055-7465-4448-BEF7-DF5F30DD184B}">
+<ds:datastoreItem xmlns:ds="http://schemas.openxmlformats.org/officeDocument/2006/customXml" ds:itemID="{C9F876AC-55E8-FD43-81EA-B8FC43DC6AFB}">
   <ds:schemaRefs>
     <ds:schemaRef ds:uri="http://schemas.openxmlformats.org/officeDocument/2006/bibliography"/>
   </ds:schemaRefs>

</xml_diff>